<commit_message>
Almost done with personal essay
</commit_message>
<xml_diff>
--- a/Current Semester/ENGL 102/Changes.docx
+++ b/Current Semester/ENGL 102/Changes.docx
@@ -24,6 +24,11 @@
     <w:p>
       <w:r>
         <w:t>Added more research in order to answer my question about meditation</w:t>
+      </w:r>
+    </w:p>
+    <w:p>
+      <w:r>
+        <w:t>Moved my inquiry question more towards the start of the piece</w:t>
       </w:r>
       <w:bookmarkStart w:id="0" w:name="_GoBack"/>
       <w:bookmarkEnd w:id="0"/>

</xml_diff>

<commit_message>
Possibly finished personal essay
</commit_message>
<xml_diff>
--- a/Current Semester/ENGL 102/Changes.docx
+++ b/Current Semester/ENGL 102/Changes.docx
@@ -4,7 +4,10 @@
   <w:body>
     <w:p>
       <w:r>
-        <w:t>Personal Essay:</w:t>
+        <w:t>Personal Essay</w:t>
+      </w:r>
+      <w:r>
+        <w:t xml:space="preserve">: </w:t>
       </w:r>
       <w:r>
         <w:br/>
@@ -29,6 +32,32 @@
     <w:p>
       <w:r>
         <w:t>Moved my inquiry question more towards the start of the piece</w:t>
+      </w:r>
+    </w:p>
+    <w:p>
+      <w:r>
+        <w:t>Made my audience more specific by mentioning college students later in the piece and tried to gear it towards helping them.</w:t>
+      </w:r>
+    </w:p>
+    <w:p>
+      <w:r>
+        <w:t xml:space="preserve">Combines a personal essay, profile, </w:t>
+      </w:r>
+      <w:r>
+        <w:t>and</w:t>
+      </w:r>
+      <w:r>
+        <w:t xml:space="preserve"> research paper</w:t>
+      </w:r>
+    </w:p>
+    <w:p>
+      <w:r>
+        <w:t>Came to a conclusion about how it affects personality</w:t>
+      </w:r>
+    </w:p>
+    <w:p>
+      <w:r>
+        <w:t>Encouraged meditation</w:t>
       </w:r>
       <w:bookmarkStart w:id="0" w:name="_GoBack"/>
       <w:bookmarkEnd w:id="0"/>

</xml_diff>

<commit_message>
Nearly finished, working on reflection
</commit_message>
<xml_diff>
--- a/Current Semester/ENGL 102/Changes.docx
+++ b/Current Semester/ENGL 102/Changes.docx
@@ -3,6 +3,26 @@
 <w:document xmlns:wpc="http://schemas.microsoft.com/office/word/2010/wordprocessingCanvas" xmlns:mc="http://schemas.openxmlformats.org/markup-compatibility/2006" xmlns:o="urn:schemas-microsoft-com:office:office" xmlns:r="http://schemas.openxmlformats.org/officeDocument/2006/relationships" xmlns:m="http://schemas.openxmlformats.org/officeDocument/2006/math" xmlns:v="urn:schemas-microsoft-com:vml" xmlns:wp14="http://schemas.microsoft.com/office/word/2010/wordprocessingDrawing" xmlns:wp="http://schemas.openxmlformats.org/drawingml/2006/wordprocessingDrawing" xmlns:w10="urn:schemas-microsoft-com:office:word" xmlns:w="http://schemas.openxmlformats.org/wordprocessingml/2006/main" xmlns:w14="http://schemas.microsoft.com/office/word/2010/wordml" xmlns:w15="http://schemas.microsoft.com/office/word/2012/wordml" xmlns:wpg="http://schemas.microsoft.com/office/word/2010/wordprocessingGroup" xmlns:wpi="http://schemas.microsoft.com/office/word/2010/wordprocessingInk" xmlns:wne="http://schemas.microsoft.com/office/word/2006/wordml" xmlns:wps="http://schemas.microsoft.com/office/word/2010/wordprocessingShape" mc:Ignorable="w14 w15 wp14">
   <w:body>
     <w:p>
+      <w:pPr>
+        <w:rPr>
+          <w:b/>
+          <w:color w:val="FF0000"/>
+        </w:rPr>
+      </w:pPr>
+      <w:r>
+        <w:rPr>
+          <w:b/>
+          <w:color w:val="FF0000"/>
+        </w:rPr>
+        <w:t>Read each essay and make notes about what you think about them, then go and write the reflection essay after the piece has been read (revise while you do this)</w:t>
+      </w:r>
+    </w:p>
+    <w:p>
+      <w:pPr>
+        <w:rPr>
+          <w:b/>
+        </w:rPr>
+      </w:pPr>
       <w:r>
         <w:rPr>
           <w:b/>
@@ -104,19 +124,190 @@
         <w:t>Provided research that shows an example of how mental health can be taught in schools</w:t>
       </w:r>
       <w:r>
-        <w:t>, this research also backed up what Guy Winch was proposed</w:t>
+        <w:t>, this research also backed up what Guy Winch was proposed we do.</w:t>
+      </w:r>
+    </w:p>
+    <w:p>
+      <w:r>
+        <w:t>Used the study to relate to college students and how they can cope with daily mental battles.</w:t>
+      </w:r>
+    </w:p>
+    <w:p>
+      <w:r>
+        <w:t>My research almost seemed to talk to one another about the facts that they had, the bounce off and complement one another</w:t>
+      </w:r>
+    </w:p>
+    <w:p>
+      <w:pPr>
+        <w:rPr>
+          <w:b/>
+        </w:rPr>
+      </w:pPr>
+      <w:r>
+        <w:rPr>
+          <w:b/>
+        </w:rPr>
+        <w:t>Review</w:t>
+      </w:r>
+    </w:p>
+    <w:p>
+      <w:r>
+        <w:t>Was very hard to convert away from a review</w:t>
       </w:r>
       <w:bookmarkStart w:id="0" w:name="_GoBack"/>
       <w:bookmarkEnd w:id="0"/>
-      <w:r>
-        <w:t xml:space="preserve"> we do.</w:t>
-      </w:r>
-    </w:p>
-    <w:p>
-      <w:r>
-        <w:t>Used the study to relate to college students and how they can cope with daily mental battles.</w:t>
-      </w:r>
-    </w:p>
+    </w:p>
+    <w:p>
+      <w:r>
+        <w:t>Added more dialog and quotations to give the reader a really good feel for who this guy is and what his character is like (he’s actually quite humorous).</w:t>
+      </w:r>
+    </w:p>
+    <w:p>
+      <w:r>
+        <w:t>Shared a story about him in Japan and how he applied it to the game</w:t>
+      </w:r>
+    </w:p>
+    <w:p>
+      <w:r>
+        <w:t xml:space="preserve">Changed the direction and path of the piece to drift away from a review, and talk more about Alexander himself and who he was and how he made the game what it was and how much work was actually put </w:t>
+      </w:r>
+      <w:r>
+        <w:lastRenderedPageBreak/>
+        <w:t>into hit. It completely amazes me how deep he thought about everything and I even envy him because of it.</w:t>
+      </w:r>
+    </w:p>
+    <w:p>
+      <w:r>
+        <w:t>I didn’t want to talk about my experiences with it too much because I wanted to focus on him.</w:t>
+      </w:r>
+    </w:p>
+    <w:p>
+      <w:r>
+        <w:t>Encouraged people to not follow the crowd and be yourself</w:t>
+      </w:r>
+    </w:p>
+    <w:p>
+      <w:pPr>
+        <w:rPr>
+          <w:b/>
+        </w:rPr>
+      </w:pPr>
+    </w:p>
+    <w:p>
+      <w:pPr>
+        <w:rPr>
+          <w:b/>
+        </w:rPr>
+      </w:pPr>
+    </w:p>
+    <w:p>
+      <w:pPr>
+        <w:rPr>
+          <w:b/>
+        </w:rPr>
+      </w:pPr>
+    </w:p>
+    <w:p>
+      <w:r>
+        <w:t>He jumps from going into the work force for a few years to get some technical background, then jumps to developing by himself. Being by yourself doesn’t stimulate new learning though. He’s not “the hell with indie”.</w:t>
+      </w:r>
+      <w:r>
+        <w:t xml:space="preserve"> Solitary and group experience, not everyone does that</w:t>
+      </w:r>
+    </w:p>
+    <w:p>
+      <w:r>
+        <w:t>Simulation of nonphysical geometry, wanted to turn it into a game. He didn’t want a world that had distinctions between objects, he wanted everything to blend together. He ended</w:t>
+      </w:r>
+      <w:r>
+        <w:t xml:space="preserve"> up going with flat colors. He wanted to shadow everything, but instead used colored shading, and then wrote his own custom lighting algorithm so he could shape </w:t>
+      </w:r>
+      <w:r>
+        <w:t xml:space="preserve">it to his needs, and used an inverse lighting. So if you see </w:t>
+      </w:r>
+      <w:r>
+        <w:t>green</w:t>
+      </w:r>
+      <w:r>
+        <w:t xml:space="preserve"> in the game that’s because there is a negative </w:t>
+      </w:r>
+      <w:r>
+        <w:t xml:space="preserve">red and </w:t>
+      </w:r>
+      <w:r>
+        <w:t>blue</w:t>
+      </w:r>
+      <w:r>
+        <w:t xml:space="preserve"> light.</w:t>
+      </w:r>
+      <w:r>
+        <w:t xml:space="preserve"> </w:t>
+      </w:r>
+    </w:p>
+    <w:p>
+      <w:r>
+        <w:t xml:space="preserve">In school, “I’ve always been the kind of person that thinks outside the box” “My way of attacking assignments and stuff in school was to read the specs and then be like </w:t>
+      </w:r>
+      <w:r>
+        <w:t>‘</w:t>
+      </w:r>
+      <w:r>
+        <w:t>alright this is what they were asking for I don’t actually think this is what they want, I’m going to give them this other thing</w:t>
+      </w:r>
+      <w:r>
+        <w:t>’</w:t>
+      </w:r>
+      <w:r>
+        <w:t xml:space="preserve">… and they’d be like what the </w:t>
+      </w:r>
+      <w:r>
+        <w:t>hell</w:t>
+      </w:r>
+      <w:r>
+        <w:t>?</w:t>
+      </w:r>
+      <w:r>
+        <w:t xml:space="preserve"> It’s really good</w:t>
+      </w:r>
+      <w:r>
+        <w:t>!</w:t>
+      </w:r>
+      <w:r>
+        <w:t>”</w:t>
+      </w:r>
+    </w:p>
+    <w:p>
+      <w:r>
+        <w:t xml:space="preserve">“A game about taking 20 years of gaming history and turning it on </w:t>
+      </w:r>
+      <w:r>
+        <w:t>its</w:t>
+      </w:r>
+      <w:r>
+        <w:t xml:space="preserve"> head”</w:t>
+      </w:r>
+    </w:p>
+    <w:p>
+      <w:r>
+        <w:t>He didn’t travel a lot, but when he went to Japan he was in a completely different world</w:t>
+      </w:r>
+      <w:r>
+        <w:t>, he could barely go into a convenience store and figure out how to buy chocolate. “Mind boggling”</w:t>
+      </w:r>
+      <w:r>
+        <w:t xml:space="preserve"> “Those are all totally basic things that you take for granted in your own setting”</w:t>
+      </w:r>
+      <w:r>
+        <w:t xml:space="preserve"> He then applied this to his game</w:t>
+      </w:r>
+      <w:r>
+        <w:t xml:space="preserve">. </w:t>
+      </w:r>
+      <w:r>
+        <w:t>He wanted the game to put you in a new world that was just familiar enough to get you through the first few parts, and then he changes the experience to bring in more things to get used to.</w:t>
+      </w:r>
+    </w:p>
+    <w:p/>
     <w:sectPr>
       <w:pgSz w:w="12240" w:h="15840"/>
       <w:pgMar w:top="1440" w:right="1440" w:bottom="1440" w:left="1440" w:header="720" w:footer="720" w:gutter="0"/>

</xml_diff>